<commit_message>
Update Cellranger 10X Work Flow.docx
</commit_message>
<xml_diff>
--- a/10X_pipelines/Cellranger 10X Work Flow.docx
+++ b/10X_pipelines/Cellranger 10X Work Flow.docx
@@ -206,6 +206,14 @@
               <w:t xml:space="preserve">Check “Master 10X sample log” to see what kinds of runs are contained in the rawbcls</w:t>
             </w:r>
           </w:hyperlink>
+          <w:r>
+            <w:rPr>
+              <w:color w:val="1155cc"/>
+              <w:u w:val="single"/>
+              <w:rtl w:val="0"/>
+            </w:rPr>
+            <w:t xml:space="preserve">cd </w:t>
+          </w:r>
           <w:r>
             <w:rPr>
               <w:rtl w:val="0"/>
@@ -1010,6 +1018,30 @@
               <w:rtl w:val="0"/>
             </w:rPr>
           </w:r>
+        </w:p>
+        <w:p>
+          <w:pPr>
+            <w:spacing w:after="80" w:before="200" w:line="240" w:lineRule="auto"/>
+            <w:rPr>
+              <w:color w:val="1155cc"/>
+              <w:u w:val="single"/>
+            </w:rPr>
+          </w:pPr>
+          <w:hyperlink w:anchor="_xbasxu3t42yl">
+            <w:r>
+              <w:rPr>
+                <w:color w:val="1155cc"/>
+                <w:u w:val="single"/>
+                <w:rtl w:val="0"/>
+              </w:rPr>
+              <w:t xml:space="preserve">Removal of Old Sequencing Data</w:t>
+            </w:r>
+          </w:hyperlink>
+          <w:r>
+            <w:rPr>
+              <w:rtl w:val="0"/>
+            </w:rPr>
+          </w:r>
           <w:r>
             <w:fldChar w:fldCharType="end"/>
           </w:r>
@@ -1647,7 +1679,7 @@
         <w:rPr>
           <w:rtl w:val="0"/>
         </w:rPr>
-        <w:t xml:space="preserve">Under the rawbcl folder (190201_KW6622_10x_rawbcl) make a directory called cellranger-3.0.2. Under that directory make a directory with the same name as the genome being used for the runs in the work order (ex. mm10 or GRCh38)</w:t>
+        <w:t xml:space="preserve">Under the rawbcl folder (190201_KW6622_10x_rawbcl) make a directory called cellranger-3.1.0. Under that directory make a directory with the same name as the genome being used for the runs in the work order (ex. mm10 or GRCh38)</w:t>
       </w:r>
     </w:p>
     <w:p>
@@ -1670,7 +1702,7 @@
         <w:rPr>
           <w:rtl w:val="0"/>
         </w:rPr>
-        <w:t xml:space="preserve">Make a directory called logs under the rawbcl folder</w:t>
+        <w:t xml:space="preserve">Make a directory called Logs under the rawbcl folder</w:t>
       </w:r>
     </w:p>
     <w:p>
@@ -1930,7 +1962,7 @@
           <w:szCs w:val="24"/>
           <w:rtl w:val="0"/>
         </w:rPr>
-        <w:t xml:space="preserve">Under the rawbcl file with matching work order number (KWXXXX) make sample_sheet.csv with following format:</w:t>
+        <w:t xml:space="preserve">Under the rawbcl file with matching work order number (KWXXXX) make sample_sheet.csv with following format: </w:t>
       </w:r>
     </w:p>
     <w:p>
@@ -2011,6 +2043,35 @@
           <w:rtl w:val="0"/>
         </w:rPr>
         <w:t xml:space="preserve">1-4,BRI-139,ADT_index</w:t>
+      </w:r>
+    </w:p>
+    <w:p>
+      <w:pPr>
+        <w:rPr>
+          <w:sz w:val="24"/>
+          <w:szCs w:val="24"/>
+        </w:rPr>
+      </w:pPr>
+      <w:r>
+        <w:rPr>
+          <w:rtl w:val="0"/>
+        </w:rPr>
+      </w:r>
+    </w:p>
+    <w:p>
+      <w:pPr>
+        <w:rPr>
+          <w:sz w:val="24"/>
+          <w:szCs w:val="24"/>
+        </w:rPr>
+      </w:pPr>
+      <w:r>
+        <w:rPr>
+          <w:sz w:val="24"/>
+          <w:szCs w:val="24"/>
+          <w:rtl w:val="0"/>
+        </w:rPr>
+        <w:t xml:space="preserve">ADT_indes refers to “REAP-seq Primers”</w:t>
       </w:r>
     </w:p>
     <w:p>
@@ -2661,6 +2722,65 @@
           <w:szCs w:val="24"/>
           <w:rtl w:val="0"/>
         </w:rPr>
+        <w:t xml:space="preserve">*,BRI-591,SI-GA-XX</w:t>
+      </w:r>
+    </w:p>
+    <w:p>
+      <w:pPr>
+        <w:rPr>
+          <w:sz w:val="24"/>
+          <w:szCs w:val="24"/>
+        </w:rPr>
+      </w:pPr>
+      <w:r>
+        <w:rPr>
+          <w:sz w:val="24"/>
+          <w:szCs w:val="24"/>
+          <w:rtl w:val="0"/>
+        </w:rPr>
+        <w:t xml:space="preserve">*,BRI-600,</w:t>
+      </w:r>
+      <w:r>
+        <w:rPr>
+          <w:rFonts w:ascii="Roboto" w:cs="Roboto" w:eastAsia="Roboto" w:hAnsi="Roboto"/>
+          <w:sz w:val="20"/>
+          <w:szCs w:val="20"/>
+          <w:rtl w:val="0"/>
+        </w:rPr>
+        <w:t xml:space="preserve">TTTCCGCT</w:t>
+      </w:r>
+      <w:r>
+        <w:rPr>
+          <w:rtl w:val="0"/>
+        </w:rPr>
+      </w:r>
+    </w:p>
+    <w:p>
+      <w:pPr>
+        <w:rPr>
+          <w:sz w:val="24"/>
+          <w:szCs w:val="24"/>
+        </w:rPr>
+      </w:pPr>
+      <w:r>
+        <w:rPr>
+          <w:rtl w:val="0"/>
+        </w:rPr>
+      </w:r>
+    </w:p>
+    <w:p>
+      <w:pPr>
+        <w:rPr>
+          <w:sz w:val="24"/>
+          <w:szCs w:val="24"/>
+        </w:rPr>
+      </w:pPr>
+      <w:r>
+        <w:rPr>
+          <w:sz w:val="24"/>
+          <w:szCs w:val="24"/>
+          <w:rtl w:val="0"/>
+        </w:rPr>
         <w:t xml:space="preserve">Where Lane is the number of lanes used in sequencing (usually 4 unless otherwise specified), Sample is the BRI number of the runs contained in the work order/rawbcl folder and Index is the i7 index for the mRNA libraries, or the Hashing index for the Hashing libraries</w:t>
       </w:r>
     </w:p>
@@ -2792,7 +2912,7 @@
         <w:rPr>
           <w:rtl w:val="0"/>
         </w:rPr>
-        <w:t xml:space="preserve">Make a directory called logs under the rawbcl folder</w:t>
+        <w:t xml:space="preserve">Make a directory called log under the rawbcl folder</w:t>
       </w:r>
     </w:p>
     <w:p>
@@ -3686,7 +3806,7 @@
         <w:tab/>
         <w:t xml:space="preserve">cellranger-3.1.0</w:t>
         <w:tab/>
-        <w:t xml:space="preserve">hg19</w:t>
+        <w:t xml:space="preserve">hg19mj</w:t>
       </w:r>
     </w:p>
     <w:p>
@@ -3868,7 +3988,7 @@
         <w:rPr>
           <w:rtl w:val="0"/>
         </w:rPr>
-        <w:t xml:space="preserve">190502_KW6937_10x_rawbcl/FASTQS/outs/ /HCCJNBGXB/BRI-268/</w:t>
+        <w:t xml:space="preserve">190502_KW6937_10x_rawbcl/FASTQS/outs/fastq_path/HCCJNBGXB/BRI-268/</w:t>
       </w:r>
     </w:p>
     <w:p>
@@ -4360,9 +4480,460 @@
         <w:t xml:space="preserve"> </w:t>
       </w:r>
     </w:p>
+    <w:p>
+      <w:pPr>
+        <w:pStyle w:val="Heading1"/>
+        <w:rPr/>
+      </w:pPr>
+      <w:bookmarkStart w:colFirst="0" w:colLast="0" w:name="_xbasxu3t42yl" w:id="26"/>
+      <w:bookmarkEnd w:id="26"/>
+      <w:r>
+        <w:rPr>
+          <w:rtl w:val="0"/>
+        </w:rPr>
+        <w:t xml:space="preserve">Removal of Old Sequencing Data</w:t>
+      </w:r>
+    </w:p>
+    <w:p>
+      <w:pPr>
+        <w:rPr/>
+      </w:pPr>
+      <w:r>
+        <w:rPr>
+          <w:rtl w:val="0"/>
+        </w:rPr>
+      </w:r>
+    </w:p>
+    <w:p>
+      <w:pPr>
+        <w:rPr>
+          <w:sz w:val="24"/>
+          <w:szCs w:val="24"/>
+        </w:rPr>
+      </w:pPr>
+      <w:r>
+        <w:rPr>
+          <w:sz w:val="24"/>
+          <w:szCs w:val="24"/>
+          <w:rtl w:val="0"/>
+        </w:rPr>
+        <w:tab/>
+        <w:t xml:space="preserve">We let clients know that their data will be removed after 6 months. The detailed plan is as follows:</w:t>
+      </w:r>
+    </w:p>
+    <w:p>
+      <w:pPr>
+        <w:numPr>
+          <w:ilvl w:val="0"/>
+          <w:numId w:val="2"/>
+        </w:numPr>
+        <w:ind w:left="720" w:hanging="360"/>
+        <w:rPr>
+          <w:sz w:val="24"/>
+          <w:szCs w:val="24"/>
+          <w:u w:val="none"/>
+        </w:rPr>
+      </w:pPr>
+      <w:r>
+        <w:rPr>
+          <w:sz w:val="24"/>
+          <w:szCs w:val="24"/>
+          <w:rtl w:val="0"/>
+        </w:rPr>
+        <w:t xml:space="preserve">6 months after the data is sent to the client, the rawbcl folder with all fastqs and output inside will be made into a tarball. The associated un-tarred folder will be removed</w:t>
+      </w:r>
+    </w:p>
+    <w:p>
+      <w:pPr>
+        <w:numPr>
+          <w:ilvl w:val="0"/>
+          <w:numId w:val="2"/>
+        </w:numPr>
+        <w:ind w:left="720" w:hanging="360"/>
+        <w:rPr>
+          <w:sz w:val="24"/>
+          <w:szCs w:val="24"/>
+          <w:u w:val="none"/>
+        </w:rPr>
+      </w:pPr>
+      <w:r>
+        <w:rPr>
+          <w:sz w:val="24"/>
+          <w:szCs w:val="24"/>
+          <w:rtl w:val="0"/>
+        </w:rPr>
+        <w:t xml:space="preserve">1 year after the data is sent to the client, the folder will be un-tarred and all output </w:t>
+      </w:r>
+      <w:r>
+        <w:rPr>
+          <w:b w:val="1"/>
+          <w:sz w:val="24"/>
+          <w:szCs w:val="24"/>
+          <w:rtl w:val="0"/>
+        </w:rPr>
+        <w:t xml:space="preserve">except </w:t>
+      </w:r>
+      <w:r>
+        <w:rPr>
+          <w:sz w:val="24"/>
+          <w:szCs w:val="24"/>
+          <w:rtl w:val="0"/>
+        </w:rPr>
+        <w:t xml:space="preserve">the fastq folder will be removed. The fastq folder will be tarred and placed in a folder called “Old_FASTQ_files”. The name of the fastq tarball will be as follows: KW###_fastqs_sequencingdate_dateremoved</w:t>
+      </w:r>
+      <w:r>
+        <w:rPr>
+          <w:sz w:val="24"/>
+          <w:szCs w:val="24"/>
+          <w:rtl w:val="0"/>
+        </w:rPr>
+        <w:t xml:space="preserve"> </w:t>
+      </w:r>
+    </w:p>
+    <w:p>
+      <w:pPr>
+        <w:ind w:left="720" w:firstLine="0"/>
+        <w:rPr>
+          <w:sz w:val="24"/>
+          <w:szCs w:val="24"/>
+        </w:rPr>
+      </w:pPr>
+      <w:r>
+        <w:rPr>
+          <w:rtl w:val="0"/>
+        </w:rPr>
+      </w:r>
+    </w:p>
+    <w:p>
+      <w:pPr>
+        <w:ind w:left="0" w:firstLine="0"/>
+        <w:rPr>
+          <w:sz w:val="24"/>
+          <w:szCs w:val="24"/>
+        </w:rPr>
+      </w:pPr>
+      <w:r>
+        <w:rPr>
+          <w:rtl w:val="0"/>
+        </w:rPr>
+      </w:r>
+    </w:p>
+    <w:p>
+      <w:pPr>
+        <w:ind w:left="0" w:firstLine="0"/>
+        <w:rPr>
+          <w:sz w:val="36"/>
+          <w:szCs w:val="36"/>
+        </w:rPr>
+      </w:pPr>
+      <w:r>
+        <w:rPr>
+          <w:sz w:val="36"/>
+          <w:szCs w:val="36"/>
+          <w:rtl w:val="0"/>
+        </w:rPr>
+        <w:t xml:space="preserve">Addendum</w:t>
+      </w:r>
+    </w:p>
+    <w:p>
+      <w:pPr>
+        <w:ind w:left="0" w:firstLine="0"/>
+        <w:rPr>
+          <w:sz w:val="36"/>
+          <w:szCs w:val="36"/>
+        </w:rPr>
+      </w:pPr>
+      <w:r>
+        <w:rPr>
+          <w:rtl w:val="0"/>
+        </w:rPr>
+      </w:r>
+    </w:p>
+    <w:p>
+      <w:pPr>
+        <w:ind w:left="0" w:firstLine="0"/>
+        <w:rPr>
+          <w:sz w:val="24"/>
+          <w:szCs w:val="24"/>
+        </w:rPr>
+      </w:pPr>
+      <w:r>
+        <w:rPr>
+          <w:sz w:val="24"/>
+          <w:szCs w:val="24"/>
+          <w:rtl w:val="0"/>
+        </w:rPr>
+        <w:t xml:space="preserve">To download data from DFCI ftp site:</w:t>
+      </w:r>
+    </w:p>
+    <w:p>
+      <w:pPr>
+        <w:ind w:left="0" w:firstLine="0"/>
+        <w:rPr>
+          <w:sz w:val="24"/>
+          <w:szCs w:val="24"/>
+        </w:rPr>
+      </w:pPr>
+      <w:r>
+        <w:rPr>
+          <w:rtl w:val="0"/>
+        </w:rPr>
+      </w:r>
+    </w:p>
+    <w:p>
+      <w:pPr>
+        <w:ind w:left="0" w:firstLine="0"/>
+        <w:rPr>
+          <w:sz w:val="24"/>
+          <w:szCs w:val="24"/>
+        </w:rPr>
+      </w:pPr>
+      <w:r>
+        <w:rPr>
+          <w:sz w:val="24"/>
+          <w:szCs w:val="24"/>
+          <w:rtl w:val="0"/>
+        </w:rPr>
+        <w:t xml:space="preserve">Log into login node (like eris1n2)</w:t>
+      </w:r>
+    </w:p>
+    <w:p>
+      <w:pPr>
+        <w:ind w:left="0" w:firstLine="0"/>
+        <w:rPr>
+          <w:sz w:val="24"/>
+          <w:szCs w:val="24"/>
+        </w:rPr>
+      </w:pPr>
+      <w:r>
+        <w:rPr>
+          <w:sz w:val="24"/>
+          <w:szCs w:val="24"/>
+          <w:rtl w:val="0"/>
+        </w:rPr>
+        <w:t xml:space="preserve">Type screen or tmux</w:t>
+      </w:r>
+    </w:p>
+    <w:p>
+      <w:pPr>
+        <w:ind w:left="0" w:firstLine="0"/>
+        <w:rPr>
+          <w:sz w:val="24"/>
+          <w:szCs w:val="24"/>
+        </w:rPr>
+      </w:pPr>
+      <w:r>
+        <w:rPr>
+          <w:sz w:val="24"/>
+          <w:szCs w:val="24"/>
+          <w:rtl w:val="0"/>
+        </w:rPr>
+        <w:t xml:space="preserve">Connect to interactive file-move node with: bsub -Is -q filemove bash</w:t>
+      </w:r>
+    </w:p>
+    <w:p>
+      <w:pPr>
+        <w:ind w:left="0" w:firstLine="0"/>
+        <w:rPr>
+          <w:sz w:val="24"/>
+          <w:szCs w:val="24"/>
+        </w:rPr>
+      </w:pPr>
+      <w:r>
+        <w:rPr>
+          <w:sz w:val="24"/>
+          <w:szCs w:val="24"/>
+          <w:rtl w:val="0"/>
+        </w:rPr>
+        <w:t xml:space="preserve">Download the data witht wget or other command, for example:</w:t>
+      </w:r>
+    </w:p>
+    <w:p>
+      <w:pPr>
+        <w:ind w:left="0" w:firstLine="0"/>
+        <w:rPr>
+          <w:sz w:val="24"/>
+          <w:szCs w:val="24"/>
+        </w:rPr>
+      </w:pPr>
+      <w:r>
+        <w:rPr>
+          <w:rtl w:val="0"/>
+        </w:rPr>
+      </w:r>
+    </w:p>
+    <w:p>
+      <w:pPr>
+        <w:ind w:left="0" w:firstLine="0"/>
+        <w:rPr>
+          <w:sz w:val="24"/>
+          <w:szCs w:val="24"/>
+        </w:rPr>
+      </w:pPr>
+      <w:r>
+        <w:rPr>
+          <w:sz w:val="24"/>
+          <w:szCs w:val="24"/>
+          <w:rtl w:val="0"/>
+        </w:rPr>
+        <w:t xml:space="preserve">wget --user bwh_scRNAseq --password MBCFbwh_scRNAseq18 --recursive --no-parent ftp://34.198.31.178/200731_10X_KW8115_bcl/</w:t>
+      </w:r>
+    </w:p>
+    <w:p>
+      <w:pPr>
+        <w:ind w:left="0" w:firstLine="0"/>
+        <w:rPr>
+          <w:sz w:val="24"/>
+          <w:szCs w:val="24"/>
+        </w:rPr>
+      </w:pPr>
+      <w:r>
+        <w:rPr>
+          <w:rtl w:val="0"/>
+        </w:rPr>
+      </w:r>
+    </w:p>
+    <w:p>
+      <w:pPr>
+        <w:ind w:left="0" w:firstLine="0"/>
+        <w:rPr>
+          <w:sz w:val="24"/>
+          <w:szCs w:val="24"/>
+        </w:rPr>
+      </w:pPr>
+      <w:r>
+        <w:rPr>
+          <w:sz w:val="24"/>
+          <w:szCs w:val="24"/>
+          <w:rtl w:val="0"/>
+        </w:rPr>
+        <w:t xml:space="preserve">Or log into ftp app:</w:t>
+      </w:r>
+    </w:p>
+    <w:p>
+      <w:pPr>
+        <w:ind w:left="0" w:firstLine="0"/>
+        <w:rPr>
+          <w:sz w:val="24"/>
+          <w:szCs w:val="24"/>
+        </w:rPr>
+      </w:pPr>
+      <w:r>
+        <w:rPr>
+          <w:rtl w:val="0"/>
+        </w:rPr>
+      </w:r>
+    </w:p>
+    <w:p>
+      <w:pPr>
+        <w:ind w:left="0" w:firstLine="0"/>
+        <w:rPr>
+          <w:sz w:val="24"/>
+          <w:szCs w:val="24"/>
+        </w:rPr>
+      </w:pPr>
+      <w:r>
+        <w:rPr>
+          <w:sz w:val="24"/>
+          <w:szCs w:val="24"/>
+          <w:rtl w:val="0"/>
+        </w:rPr>
+        <w:t xml:space="preserve">ftp 34.198.31.178</w:t>
+      </w:r>
+    </w:p>
+    <w:p>
+      <w:pPr>
+        <w:ind w:left="0" w:firstLine="0"/>
+        <w:rPr>
+          <w:sz w:val="24"/>
+          <w:szCs w:val="24"/>
+        </w:rPr>
+      </w:pPr>
+      <w:r>
+        <w:rPr>
+          <w:sz w:val="24"/>
+          <w:szCs w:val="24"/>
+          <w:rtl w:val="0"/>
+        </w:rPr>
+        <w:t xml:space="preserve">bwh_scRNAseq</w:t>
+      </w:r>
+    </w:p>
+    <w:p>
+      <w:pPr>
+        <w:ind w:left="0" w:firstLine="0"/>
+        <w:rPr>
+          <w:sz w:val="24"/>
+          <w:szCs w:val="24"/>
+        </w:rPr>
+      </w:pPr>
+      <w:r>
+        <w:rPr>
+          <w:sz w:val="24"/>
+          <w:szCs w:val="24"/>
+          <w:rtl w:val="0"/>
+        </w:rPr>
+        <w:t xml:space="preserve">MBCFbwh_scRNAseq18</w:t>
+      </w:r>
+    </w:p>
+    <w:p>
+      <w:pPr>
+        <w:ind w:left="0" w:firstLine="0"/>
+        <w:rPr>
+          <w:sz w:val="24"/>
+          <w:szCs w:val="24"/>
+        </w:rPr>
+      </w:pPr>
+      <w:r>
+        <w:rPr>
+          <w:rtl w:val="0"/>
+        </w:rPr>
+      </w:r>
+    </w:p>
+    <w:p>
+      <w:pPr>
+        <w:ind w:left="0" w:firstLine="0"/>
+        <w:rPr>
+          <w:sz w:val="24"/>
+          <w:szCs w:val="24"/>
+        </w:rPr>
+      </w:pPr>
+      <w:r>
+        <w:rPr>
+          <w:rtl w:val="0"/>
+        </w:rPr>
+      </w:r>
+    </w:p>
+    <w:p>
+      <w:pPr>
+        <w:ind w:left="0" w:firstLine="0"/>
+        <w:rPr>
+          <w:sz w:val="24"/>
+          <w:szCs w:val="24"/>
+        </w:rPr>
+      </w:pPr>
+      <w:r>
+        <w:rPr>
+          <w:rtl w:val="0"/>
+        </w:rPr>
+      </w:r>
+    </w:p>
+    <w:p>
+      <w:pPr>
+        <w:ind w:left="0" w:firstLine="0"/>
+        <w:rPr>
+          <w:sz w:val="24"/>
+          <w:szCs w:val="24"/>
+        </w:rPr>
+      </w:pPr>
+      <w:r>
+        <w:rPr>
+          <w:rtl w:val="0"/>
+        </w:rPr>
+      </w:r>
+    </w:p>
     <w:sectPr>
       <w:headerReference r:id="rId11" w:type="default"/>
-      <w:pgSz w:h="15840" w:w="12240"/>
+      <w:pgSz w:h="15840" w:w="12240" w:orient="portrait"/>
       <w:pgMar w:bottom="1440" w:top="1440" w:left="1440" w:right="1440" w:header="720" w:footer="720"/>
       <w:pgNumType w:start="1"/>
     </w:sectPr>
@@ -4497,8 +5068,121 @@
       </w:rPr>
     </w:lvl>
   </w:abstractNum>
+  <w:abstractNum w:abstractNumId="2">
+    <w:lvl w:ilvl="0">
+      <w:start w:val="1"/>
+      <w:numFmt w:val="decimal"/>
+      <w:lvlText w:val="%1)"/>
+      <w:lvlJc w:val="left"/>
+      <w:pPr>
+        <w:ind w:left="720" w:hanging="360"/>
+      </w:pPr>
+      <w:rPr>
+        <w:u w:val="none"/>
+      </w:rPr>
+    </w:lvl>
+    <w:lvl w:ilvl="1">
+      <w:start w:val="1"/>
+      <w:numFmt w:val="lowerLetter"/>
+      <w:lvlText w:val="%2)"/>
+      <w:lvlJc w:val="left"/>
+      <w:pPr>
+        <w:ind w:left="1440" w:hanging="360"/>
+      </w:pPr>
+      <w:rPr>
+        <w:u w:val="none"/>
+      </w:rPr>
+    </w:lvl>
+    <w:lvl w:ilvl="2">
+      <w:start w:val="1"/>
+      <w:numFmt w:val="lowerRoman"/>
+      <w:lvlText w:val="%3)"/>
+      <w:lvlJc w:val="right"/>
+      <w:pPr>
+        <w:ind w:left="2160" w:hanging="360"/>
+      </w:pPr>
+      <w:rPr>
+        <w:u w:val="none"/>
+      </w:rPr>
+    </w:lvl>
+    <w:lvl w:ilvl="3">
+      <w:start w:val="1"/>
+      <w:numFmt w:val="decimal"/>
+      <w:lvlText w:val="(%4)"/>
+      <w:lvlJc w:val="left"/>
+      <w:pPr>
+        <w:ind w:left="2880" w:hanging="360"/>
+      </w:pPr>
+      <w:rPr>
+        <w:u w:val="none"/>
+      </w:rPr>
+    </w:lvl>
+    <w:lvl w:ilvl="4">
+      <w:start w:val="1"/>
+      <w:numFmt w:val="lowerLetter"/>
+      <w:lvlText w:val="(%5)"/>
+      <w:lvlJc w:val="left"/>
+      <w:pPr>
+        <w:ind w:left="3600" w:hanging="360"/>
+      </w:pPr>
+      <w:rPr>
+        <w:u w:val="none"/>
+      </w:rPr>
+    </w:lvl>
+    <w:lvl w:ilvl="5">
+      <w:start w:val="1"/>
+      <w:numFmt w:val="lowerRoman"/>
+      <w:lvlText w:val="(%6)"/>
+      <w:lvlJc w:val="right"/>
+      <w:pPr>
+        <w:ind w:left="4320" w:hanging="360"/>
+      </w:pPr>
+      <w:rPr>
+        <w:u w:val="none"/>
+      </w:rPr>
+    </w:lvl>
+    <w:lvl w:ilvl="6">
+      <w:start w:val="1"/>
+      <w:numFmt w:val="decimal"/>
+      <w:lvlText w:val="%7."/>
+      <w:lvlJc w:val="left"/>
+      <w:pPr>
+        <w:ind w:left="5040" w:hanging="360"/>
+      </w:pPr>
+      <w:rPr>
+        <w:u w:val="none"/>
+      </w:rPr>
+    </w:lvl>
+    <w:lvl w:ilvl="7">
+      <w:start w:val="1"/>
+      <w:numFmt w:val="lowerLetter"/>
+      <w:lvlText w:val="%8."/>
+      <w:lvlJc w:val="left"/>
+      <w:pPr>
+        <w:ind w:left="5760" w:hanging="360"/>
+      </w:pPr>
+      <w:rPr>
+        <w:u w:val="none"/>
+      </w:rPr>
+    </w:lvl>
+    <w:lvl w:ilvl="8">
+      <w:start w:val="1"/>
+      <w:numFmt w:val="lowerRoman"/>
+      <w:lvlText w:val="%9."/>
+      <w:lvlJc w:val="right"/>
+      <w:pPr>
+        <w:ind w:left="6480" w:hanging="360"/>
+      </w:pPr>
+      <w:rPr>
+        <w:u w:val="none"/>
+      </w:rPr>
+    </w:lvl>
+  </w:abstractNum>
   <w:num w:numId="1">
     <w:abstractNumId w:val="1"/>
+  </w:num>
+  <w:num w:numId="2">
+    <w:abstractNumId w:val="2"/>
   </w:num>
 </w:numbering>
 </file>

</xml_diff>